<commit_message>
Minor additions to report
</commit_message>
<xml_diff>
--- a/HomeworkReport.docx
+++ b/HomeworkReport.docx
@@ -35,15 +35,7 @@
         </w:numPr>
       </w:pPr>
       <w:r>
-        <w:t xml:space="preserve">Recorded </w:t>
-      </w:r>
-      <w:proofErr w:type="spellStart"/>
-      <w:r>
-        <w:t>kickstarter</w:t>
-      </w:r>
-      <w:proofErr w:type="spellEnd"/>
-      <w:r>
-        <w:t xml:space="preserve"> projects increased significantly in 2014 and may have peaked in 2015. </w:t>
+        <w:t xml:space="preserve">Recorded kickstarter projects increased significantly in 2014 and may have peaked in 2015. </w:t>
       </w:r>
     </w:p>
     <w:p>
@@ -154,35 +146,50 @@
         </w:numPr>
       </w:pPr>
       <w:r>
-        <w:t>Trimmed mean and weighted median would be super interesting.</w:t>
-      </w:r>
-    </w:p>
-    <w:p>
-      <w:pPr>
-        <w:pStyle w:val="ListParagraph"/>
-        <w:numPr>
-          <w:ilvl w:val="1"/>
-          <w:numId w:val="1"/>
-        </w:numPr>
-      </w:pPr>
-      <w:r>
-        <w:t>Bubble</w:t>
-      </w:r>
-      <w:r>
-        <w:t xml:space="preserve"> plot</w:t>
-      </w:r>
-      <w:r>
-        <w:t>s</w:t>
-      </w:r>
-      <w:r>
-        <w:t xml:space="preserve"> featuring</w:t>
-      </w:r>
-      <w:r>
-        <w:t>, for example</w:t>
+        <w:t>Trimmed mean and weighted median would be super interesting</w:t>
+      </w:r>
+      <w:r>
+        <w:t>, or mean absolute deviation</w:t>
+      </w:r>
+      <w:r>
+        <w:t xml:space="preserve"> and</w:t>
       </w:r>
       <w:bookmarkStart w:id="0" w:name="_GoBack"/>
       <w:bookmarkEnd w:id="0"/>
       <w:r>
+        <w:t xml:space="preserve"> median absolute deviation from the </w:t>
+      </w:r>
+      <w:r>
+        <w:t>median</w:t>
+      </w:r>
+      <w:r>
+        <w:t>.</w:t>
+      </w:r>
+    </w:p>
+    <w:p>
+      <w:pPr>
+        <w:pStyle w:val="ListParagraph"/>
+        <w:numPr>
+          <w:ilvl w:val="1"/>
+          <w:numId w:val="1"/>
+        </w:numPr>
+      </w:pPr>
+      <w:r>
+        <w:t>Bubble</w:t>
+      </w:r>
+      <w:r>
+        <w:t xml:space="preserve"> plot</w:t>
+      </w:r>
+      <w:r>
+        <w:t>s</w:t>
+      </w:r>
+      <w:r>
+        <w:t xml:space="preserve"> featuring</w:t>
+      </w:r>
+      <w:r>
+        <w:t>, for example</w:t>
+      </w:r>
+      <w:r>
         <w:t xml:space="preserve"> </w:t>
       </w:r>
       <w:r>
@@ -205,6 +212,12 @@
       </w:r>
       <w:r>
         <w:t xml:space="preserve">by Pledged. </w:t>
+      </w:r>
+      <w:r>
+        <w:t>Or scatter plots</w:t>
+      </w:r>
+      <w:r>
+        <w:t>.</w:t>
       </w:r>
     </w:p>
     <w:p>
@@ -233,13 +246,8 @@
           <w:numId w:val="1"/>
         </w:numPr>
       </w:pPr>
-      <w:proofErr w:type="gramStart"/>
-      <w:r>
-        <w:t>The median,</w:t>
-      </w:r>
-      <w:proofErr w:type="gramEnd"/>
-      <w:r>
-        <w:t xml:space="preserve"> though see 2c.</w:t>
+      <w:r>
+        <w:t>The median, though see 2c.</w:t>
       </w:r>
     </w:p>
     <w:p>

</xml_diff>